<commit_message>
Proyecto Final Web Intermedio
</commit_message>
<xml_diff>
--- a/webIntermedio/notas/notas.docx
+++ b/webIntermedio/notas/notas.docx
@@ -250,8 +250,6 @@
       <w:r>
         <w:tab/>
       </w:r>
-      <w:bookmarkStart w:id="0" w:name="_GoBack"/>
-      <w:bookmarkEnd w:id="0"/>
     </w:p>
     <w:p>
       <w:proofErr w:type="spellStart"/>
@@ -311,6 +309,56 @@
       <w:r>
         <w:t>”)</w:t>
       </w:r>
+    </w:p>
+    <w:p/>
+    <w:p/>
+    <w:p/>
+    <w:p/>
+    <w:p>
+      <w:r>
+        <w:lastRenderedPageBreak/>
+        <w:t>PROYECTO</w:t>
+      </w:r>
+    </w:p>
+    <w:p>
+      <w:r>
+        <w:t xml:space="preserve">Opción 1 </w:t>
+      </w:r>
+    </w:p>
+    <w:p>
+      <w:pPr>
+        <w:pStyle w:val="Prrafodelista"/>
+        <w:numPr>
+          <w:ilvl w:val="0"/>
+          <w:numId w:val="1"/>
+        </w:numPr>
+      </w:pPr>
+      <w:r>
+        <w:t xml:space="preserve">Simular un sistema de captura de datos de un restaurante </w:t>
+      </w:r>
+    </w:p>
+    <w:p>
+      <w:pPr>
+        <w:pStyle w:val="Prrafodelista"/>
+      </w:pPr>
+      <w:r>
+        <w:t xml:space="preserve">Campo de texto: Numero de mesa, personas, seleccionar platillos con radio </w:t>
+      </w:r>
+      <w:proofErr w:type="spellStart"/>
+      <w:r>
+        <w:t>buttons</w:t>
+      </w:r>
+      <w:proofErr w:type="spellEnd"/>
+      <w:r>
+        <w:t xml:space="preserve"> y que al darle en “enviar” se muestre en otra sección de mi página como si fuera una orden del mesero.</w:t>
+      </w:r>
+    </w:p>
+    <w:p>
+      <w:r>
+        <w:t xml:space="preserve">Opción 2 </w:t>
+      </w:r>
+      <w:bookmarkStart w:id="0" w:name="_GoBack"/>
+      <w:bookmarkEnd w:id="0"/>
     </w:p>
     <w:sectPr>
       <w:pgSz w:w="12240" w:h="15840"/>

</xml_diff>